<commit_message>
Add Android version info
</commit_message>
<xml_diff>
--- a/documentation/documentation.docx
+++ b/documentation/documentation.docx
@@ -1515,7 +1515,7 @@
                 <w:noProof/>
                 <w:webHidden/>
               </w:rPr>
-              <w:t>13</w:t>
+              <w:t>14</w:t>
             </w:r>
             <w:r>
               <w:rPr>
@@ -1600,7 +1600,7 @@
                 <w:noProof/>
                 <w:webHidden/>
               </w:rPr>
-              <w:t>13</w:t>
+              <w:t>14</w:t>
             </w:r>
             <w:r>
               <w:rPr>
@@ -1685,7 +1685,7 @@
                 <w:noProof/>
                 <w:webHidden/>
               </w:rPr>
-              <w:t>14</w:t>
+              <w:t>15</w:t>
             </w:r>
             <w:r>
               <w:rPr>
@@ -1770,7 +1770,7 @@
                 <w:noProof/>
                 <w:webHidden/>
               </w:rPr>
-              <w:t>14</w:t>
+              <w:t>15</w:t>
             </w:r>
             <w:r>
               <w:rPr>
@@ -1855,7 +1855,7 @@
                 <w:noProof/>
                 <w:webHidden/>
               </w:rPr>
-              <w:t>14</w:t>
+              <w:t>15</w:t>
             </w:r>
             <w:r>
               <w:rPr>
@@ -1940,7 +1940,7 @@
                 <w:noProof/>
                 <w:webHidden/>
               </w:rPr>
-              <w:t>15</w:t>
+              <w:t>16</w:t>
             </w:r>
             <w:r>
               <w:rPr>
@@ -2025,7 +2025,7 @@
                 <w:noProof/>
                 <w:webHidden/>
               </w:rPr>
-              <w:t>15</w:t>
+              <w:t>16</w:t>
             </w:r>
             <w:r>
               <w:rPr>
@@ -2107,7 +2107,7 @@
                 <w:noProof/>
                 <w:webHidden/>
               </w:rPr>
-              <w:t>16</w:t>
+              <w:t>17</w:t>
             </w:r>
             <w:r>
               <w:rPr>
@@ -3908,6 +3908,86 @@
           <w:lang w:val="hu-HU"/>
         </w:rPr>
         <w:t>A kliens egy Android alkalmazás. Fő funkciója a parkolóhelyek bejelentése, azok megtekintése, és felhasználói engedélyhez kötött módosítása (lefoglalás, törlés, megjegyzés hozzáfűzése). Az eszközön tárolt kép mellett lehetséges az élő kameraképen látható parkolóhely bejelentése is. Az élő kameraképen lehetséges a nagyítás és a fókusz változtatása is. Az egyes helyek az eszközön is eltárolásra kerülnek, hogy internetkiesés esetén is használható maradjon az alkalmazás. Frissítés/bejelentés/törlés azonban csak az API elfogadásával történhet, megelőzve az inkonzisztens állapotot.</w:t>
+      </w:r>
+    </w:p>
+    <w:p>
+      <w:pPr>
+        <w:jc w:val="both"/>
+        <w:rPr>
+          <w:rFonts w:asciiTheme="majorHAnsi" w:hAnsiTheme="majorHAnsi" w:cstheme="majorHAnsi"/>
+          <w:lang w:val="hu-HU"/>
+        </w:rPr>
+      </w:pPr>
+      <w:r>
+        <w:rPr>
+          <w:rFonts w:asciiTheme="majorHAnsi" w:hAnsiTheme="majorHAnsi" w:cstheme="majorHAnsi"/>
+          <w:lang w:val="hu-HU"/>
+        </w:rPr>
+        <w:t xml:space="preserve">A front-end fejlesztése az Android </w:t>
+      </w:r>
+      <w:proofErr w:type="spellStart"/>
+      <w:r>
+        <w:rPr>
+          <w:rFonts w:asciiTheme="majorHAnsi" w:hAnsiTheme="majorHAnsi" w:cstheme="majorHAnsi"/>
+          <w:lang w:val="hu-HU"/>
+        </w:rPr>
+        <w:t>Studio</w:t>
+      </w:r>
+      <w:proofErr w:type="spellEnd"/>
+      <w:r>
+        <w:rPr>
+          <w:rFonts w:asciiTheme="majorHAnsi" w:hAnsiTheme="majorHAnsi" w:cstheme="majorHAnsi"/>
+          <w:lang w:val="hu-HU"/>
+        </w:rPr>
+        <w:t xml:space="preserve"> </w:t>
+      </w:r>
+      <w:proofErr w:type="spellStart"/>
+      <w:r>
+        <w:rPr>
+          <w:rFonts w:asciiTheme="majorHAnsi" w:hAnsiTheme="majorHAnsi" w:cstheme="majorHAnsi"/>
+          <w:lang w:val="hu-HU"/>
+        </w:rPr>
+        <w:t>Preview</w:t>
+      </w:r>
+      <w:proofErr w:type="spellEnd"/>
+      <w:r>
+        <w:rPr>
+          <w:rFonts w:asciiTheme="majorHAnsi" w:hAnsiTheme="majorHAnsi" w:cstheme="majorHAnsi"/>
+          <w:lang w:val="hu-HU"/>
+        </w:rPr>
+        <w:t xml:space="preserve"> IDE-ben történt, Android API 30-ra </w:t>
+      </w:r>
+      <w:proofErr w:type="spellStart"/>
+      <w:r>
+        <w:rPr>
+          <w:rFonts w:asciiTheme="majorHAnsi" w:hAnsiTheme="majorHAnsi" w:cstheme="majorHAnsi"/>
+          <w:lang w:val="hu-HU"/>
+        </w:rPr>
+        <w:t>targetálva</w:t>
+      </w:r>
+      <w:proofErr w:type="spellEnd"/>
+      <w:r>
+        <w:rPr>
+          <w:rFonts w:asciiTheme="majorHAnsi" w:hAnsiTheme="majorHAnsi" w:cstheme="majorHAnsi"/>
+          <w:lang w:val="hu-HU"/>
+        </w:rPr>
+        <w:t xml:space="preserve">. Az alkalmazás megírása </w:t>
+      </w:r>
+      <w:proofErr w:type="spellStart"/>
+      <w:r>
+        <w:rPr>
+          <w:rFonts w:asciiTheme="majorHAnsi" w:hAnsiTheme="majorHAnsi" w:cstheme="majorHAnsi"/>
+          <w:lang w:val="hu-HU"/>
+        </w:rPr>
+        <w:t>Kotlin</w:t>
+      </w:r>
+      <w:proofErr w:type="spellEnd"/>
+      <w:r>
+        <w:rPr>
+          <w:rFonts w:asciiTheme="majorHAnsi" w:hAnsiTheme="majorHAnsi" w:cstheme="majorHAnsi"/>
+          <w:lang w:val="hu-HU"/>
+        </w:rPr>
+        <w:t xml:space="preserve"> 1.4-ben történt, JDK 11 segítségével. A minimum API szint a 26-os, ami a futtatáshoz szükséges (Android 8.0, 2017-ben lett bemutatva).</w:t>
       </w:r>
     </w:p>
     <w:p>
@@ -4523,6 +4603,7 @@
           <w:rFonts w:asciiTheme="majorHAnsi" w:hAnsiTheme="majorHAnsi" w:cstheme="majorHAnsi"/>
           <w:lang w:val="hu-HU"/>
         </w:rPr>
+        <w:lastRenderedPageBreak/>
         <w:t>A</w:t>
       </w:r>
       <w:r>
@@ -4649,15 +4730,7 @@
           <w:rFonts w:asciiTheme="majorHAnsi" w:hAnsiTheme="majorHAnsi" w:cstheme="majorHAnsi"/>
           <w:lang w:val="hu-HU"/>
         </w:rPr>
-        <w:t xml:space="preserve">-en keresztül a </w:t>
-      </w:r>
-      <w:r>
-        <w:rPr>
-          <w:rFonts w:asciiTheme="majorHAnsi" w:hAnsiTheme="majorHAnsi" w:cstheme="majorHAnsi"/>
-          <w:lang w:val="hu-HU"/>
-        </w:rPr>
-        <w:lastRenderedPageBreak/>
-        <w:t xml:space="preserve">szerver a változásról értesítve lesz. Ha </w:t>
+        <w:t xml:space="preserve">-en keresztül a szerver a változásról értesítve lesz. Ha </w:t>
       </w:r>
       <w:r>
         <w:rPr>
@@ -5190,7 +5263,15 @@
           <w:rFonts w:asciiTheme="majorHAnsi" w:hAnsiTheme="majorHAnsi" w:cstheme="majorHAnsi"/>
           <w:lang w:val="hu-HU"/>
         </w:rPr>
-        <w:t xml:space="preserve">). Vagy olyan logikát tartalmaznak, amik jellemzően a teljes alkalmazásra jellemzőek (például az aktuálisan bejelentkezett </w:t>
+        <w:t xml:space="preserve">). Vagy olyan logikát tartalmaznak, </w:t>
+      </w:r>
+      <w:r>
+        <w:rPr>
+          <w:rFonts w:asciiTheme="majorHAnsi" w:hAnsiTheme="majorHAnsi" w:cstheme="majorHAnsi"/>
+          <w:lang w:val="hu-HU"/>
+        </w:rPr>
+        <w:lastRenderedPageBreak/>
+        <w:t xml:space="preserve">amik jellemzően a teljes alkalmazásra jellemzőek (például az aktuálisan bejelentkezett </w:t>
       </w:r>
       <w:proofErr w:type="spellStart"/>
       <w:r>
@@ -5230,7 +5311,6 @@
           <w:bCs/>
           <w:lang w:val="hu-HU"/>
         </w:rPr>
-        <w:lastRenderedPageBreak/>
         <w:t>AccountService</w:t>
       </w:r>
       <w:proofErr w:type="spellEnd"/>
@@ -5985,7 +6065,15 @@
           <w:rFonts w:asciiTheme="majorHAnsi" w:hAnsiTheme="majorHAnsi" w:cstheme="majorHAnsi"/>
           <w:lang w:val="hu-HU"/>
         </w:rPr>
-        <w:t xml:space="preserve"> elemeket tárolnak listában). Ezek az adatmodellek csak olyan mezőket tartalmaznak, amik UI felület számára megjelenítendő, fontos adatok (pl. </w:t>
+        <w:t xml:space="preserve"> elemeket tárolnak listában). Ezek az adatmodellek csak olyan mezőket tartalmaznak, amik UI felület számára </w:t>
+      </w:r>
+      <w:r>
+        <w:rPr>
+          <w:rFonts w:asciiTheme="majorHAnsi" w:hAnsiTheme="majorHAnsi" w:cstheme="majorHAnsi"/>
+          <w:lang w:val="hu-HU"/>
+        </w:rPr>
+        <w:lastRenderedPageBreak/>
+        <w:t xml:space="preserve">megjelenítendő, fontos adatok (pl. </w:t>
       </w:r>
       <w:r>
         <w:rPr>
@@ -6022,7 +6110,6 @@
           <w:rFonts w:asciiTheme="majorHAnsi" w:hAnsiTheme="majorHAnsi" w:cstheme="majorHAnsi"/>
           <w:lang w:val="hu-HU"/>
         </w:rPr>
-        <w:lastRenderedPageBreak/>
         <w:t xml:space="preserve">A </w:t>
       </w:r>
       <w:proofErr w:type="spellStart"/>
@@ -6800,6 +6887,7 @@
           <w:rFonts w:asciiTheme="majorHAnsi" w:hAnsiTheme="majorHAnsi" w:cstheme="majorHAnsi"/>
           <w:lang w:val="hu-HU"/>
         </w:rPr>
+        <w:lastRenderedPageBreak/>
         <w:br w:type="page"/>
       </w:r>
     </w:p>

</xml_diff>